<commit_message>
push pertemuan 4 - update
</commit_message>
<xml_diff>
--- a/Pertemuan 4/Teori/Tugas03_2B_231511037_Bandyaga Adiansyah.docx
+++ b/Pertemuan 4/Teori/Tugas03_2B_231511037_Bandyaga Adiansyah.docx
@@ -41,7 +41,7 @@
           <w:sz w:val="32"/>
           <w:szCs w:val="32"/>
         </w:rPr>
-        <w:t>3</w:t>
+        <w:t>4</w:t>
       </w:r>
     </w:p>
     <w:p>
@@ -376,19 +376,7 @@
         <w:rPr>
           <w:rFonts w:ascii="Times New Roman" w:hAnsi="Times New Roman" w:cs="Times New Roman"/>
         </w:rPr>
-        <w:t>Carilah sebuah contoh kode program Java yang memuat relasi antar kelas</w:t>
-      </w:r>
-      <w:r>
-        <w:rPr>
-          <w:rFonts w:ascii="Times New Roman" w:hAnsi="Times New Roman" w:cs="Times New Roman"/>
-        </w:rPr>
-        <w:t xml:space="preserve"> </w:t>
-      </w:r>
-      <w:r>
-        <w:rPr>
-          <w:rFonts w:ascii="Times New Roman" w:hAnsi="Times New Roman" w:cs="Times New Roman"/>
-        </w:rPr>
-        <w:t>melalui:</w:t>
+        <w:t>Carilah sebuah contoh kode program Java yang memuat relasi antar kelas melalui:</w:t>
       </w:r>
     </w:p>
     <w:p>

</xml_diff>